<commit_message>
update doc, finish extension.ts
</commit_message>
<xml_diff>
--- a/DTI_documento_tesi.docx
+++ b/DTI_documento_tesi.docx
@@ -7460,24 +7460,14 @@
       <w:r>
         <w:t xml:space="preserve">Figura </w:t>
       </w:r>
-      <w:r>
-        <w:fldChar w:fldCharType="begin"/>
-      </w:r>
-      <w:r>
-        <w:instrText xml:space="preserve"> SEQ Figura \* ARABIC </w:instrText>
-      </w:r>
-      <w:r>
-        <w:fldChar w:fldCharType="separate"/>
-      </w:r>
-      <w:r>
-        <w:rPr>
-          <w:noProof/>
-        </w:rPr>
-        <w:t>1</w:t>
-      </w:r>
-      <w:r>
-        <w:fldChar w:fldCharType="end"/>
-      </w:r>
+      <w:fldSimple w:instr=" SEQ Figura \* ARABIC ">
+        <w:r>
+          <w:rPr>
+            <w:noProof/>
+          </w:rPr>
+          <w:t>1</w:t>
+        </w:r>
+      </w:fldSimple>
       <w:r>
         <w:t xml:space="preserve"> - Esempio output </w:t>
       </w:r>
@@ -7687,24 +7677,14 @@
       <w:r>
         <w:t xml:space="preserve">Figura </w:t>
       </w:r>
-      <w:r>
-        <w:fldChar w:fldCharType="begin"/>
-      </w:r>
-      <w:r>
-        <w:instrText xml:space="preserve"> SEQ Figura \* ARABIC </w:instrText>
-      </w:r>
-      <w:r>
-        <w:fldChar w:fldCharType="separate"/>
-      </w:r>
-      <w:r>
-        <w:rPr>
-          <w:noProof/>
-        </w:rPr>
-        <w:t>2</w:t>
-      </w:r>
-      <w:r>
-        <w:fldChar w:fldCharType="end"/>
-      </w:r>
+      <w:fldSimple w:instr=" SEQ Figura \* ARABIC ">
+        <w:r>
+          <w:rPr>
+            <w:noProof/>
+          </w:rPr>
+          <w:t>2</w:t>
+        </w:r>
+      </w:fldSimple>
       <w:r>
         <w:t xml:space="preserve"> - schema comunicazione </w:t>
       </w:r>
@@ -7873,24 +7853,14 @@
       <w:r>
         <w:t xml:space="preserve">Figura </w:t>
       </w:r>
-      <w:r>
-        <w:fldChar w:fldCharType="begin"/>
-      </w:r>
-      <w:r>
-        <w:instrText xml:space="preserve"> SEQ Figura \* ARABIC </w:instrText>
-      </w:r>
-      <w:r>
-        <w:fldChar w:fldCharType="separate"/>
-      </w:r>
-      <w:r>
-        <w:rPr>
-          <w:noProof/>
-        </w:rPr>
-        <w:t>3</w:t>
-      </w:r>
-      <w:r>
-        <w:fldChar w:fldCharType="end"/>
-      </w:r>
+      <w:fldSimple w:instr=" SEQ Figura \* ARABIC ">
+        <w:r>
+          <w:rPr>
+            <w:noProof/>
+          </w:rPr>
+          <w:t>3</w:t>
+        </w:r>
+      </w:fldSimple>
       <w:r>
         <w:t xml:space="preserve"> - Assegnazione campi</w:t>
       </w:r>
@@ -8809,24 +8779,14 @@
       <w:r>
         <w:t xml:space="preserve">Figura </w:t>
       </w:r>
-      <w:r>
-        <w:fldChar w:fldCharType="begin"/>
-      </w:r>
-      <w:r>
-        <w:instrText xml:space="preserve"> SEQ Figura \* ARABIC </w:instrText>
-      </w:r>
-      <w:r>
-        <w:fldChar w:fldCharType="separate"/>
-      </w:r>
-      <w:r>
-        <w:rPr>
-          <w:noProof/>
-        </w:rPr>
-        <w:t>4</w:t>
-      </w:r>
-      <w:r>
-        <w:fldChar w:fldCharType="end"/>
-      </w:r>
+      <w:fldSimple w:instr=" SEQ Figura \* ARABIC ">
+        <w:r>
+          <w:rPr>
+            <w:noProof/>
+          </w:rPr>
+          <w:t>4</w:t>
+        </w:r>
+      </w:fldSimple>
       <w:r>
         <w:t xml:space="preserve"> - </w:t>
       </w:r>
@@ -9121,24 +9081,14 @@
       <w:r>
         <w:t xml:space="preserve">Figura </w:t>
       </w:r>
-      <w:r>
-        <w:fldChar w:fldCharType="begin"/>
-      </w:r>
-      <w:r>
-        <w:instrText xml:space="preserve"> SEQ Figura \* ARABIC </w:instrText>
-      </w:r>
-      <w:r>
-        <w:fldChar w:fldCharType="separate"/>
-      </w:r>
-      <w:r>
-        <w:rPr>
-          <w:noProof/>
-        </w:rPr>
-        <w:t>5</w:t>
-      </w:r>
-      <w:r>
-        <w:fldChar w:fldCharType="end"/>
-      </w:r>
+      <w:fldSimple w:instr=" SEQ Figura \* ARABIC ">
+        <w:r>
+          <w:rPr>
+            <w:noProof/>
+          </w:rPr>
+          <w:t>5</w:t>
+        </w:r>
+      </w:fldSimple>
       <w:r>
         <w:t xml:space="preserve"> - </w:t>
       </w:r>
@@ -9607,24 +9557,14 @@
       <w:r>
         <w:t xml:space="preserve">Figura </w:t>
       </w:r>
-      <w:r>
-        <w:fldChar w:fldCharType="begin"/>
-      </w:r>
-      <w:r>
-        <w:instrText xml:space="preserve"> SEQ Figura \* ARABIC </w:instrText>
-      </w:r>
-      <w:r>
-        <w:fldChar w:fldCharType="separate"/>
-      </w:r>
-      <w:r>
-        <w:rPr>
-          <w:noProof/>
-        </w:rPr>
-        <w:t>6</w:t>
-      </w:r>
-      <w:r>
-        <w:fldChar w:fldCharType="end"/>
-      </w:r>
+      <w:fldSimple w:instr=" SEQ Figura \* ARABIC ">
+        <w:r>
+          <w:rPr>
+            <w:noProof/>
+          </w:rPr>
+          <w:t>6</w:t>
+        </w:r>
+      </w:fldSimple>
       <w:r>
         <w:t xml:space="preserve"> - </w:t>
       </w:r>
@@ -10285,27 +10225,14 @@
       <w:r>
         <w:t xml:space="preserve">Figura </w:t>
       </w:r>
-      <w:r>
-        <w:fldChar w:fldCharType="begin"/>
-      </w:r>
-      <w:r>
-        <w:instrText xml:space="preserve"> SEQ Figura \* ARABIC </w:instrText>
-      </w:r>
-      <w:r>
-        <w:fldChar w:fldCharType="separate"/>
-      </w:r>
-      <w:r>
-        <w:rPr>
-          <w:noProof/>
-        </w:rPr>
-        <w:t>7</w:t>
-      </w:r>
-      <w:r>
-        <w:rPr>
-          <w:noProof/>
-        </w:rPr>
-        <w:fldChar w:fldCharType="end"/>
-      </w:r>
+      <w:fldSimple w:instr=" SEQ Figura \* ARABIC ">
+        <w:r>
+          <w:rPr>
+            <w:noProof/>
+          </w:rPr>
+          <w:t>7</w:t>
+        </w:r>
+      </w:fldSimple>
       <w:r>
         <w:t xml:space="preserve"> - </w:t>
       </w:r>
@@ -10574,24 +10501,14 @@
       <w:r>
         <w:t xml:space="preserve">Figura </w:t>
       </w:r>
-      <w:r>
-        <w:fldChar w:fldCharType="begin"/>
-      </w:r>
-      <w:r>
-        <w:instrText xml:space="preserve"> SEQ Figura \* ARABIC </w:instrText>
-      </w:r>
-      <w:r>
-        <w:fldChar w:fldCharType="separate"/>
-      </w:r>
-      <w:r>
-        <w:rPr>
-          <w:noProof/>
-        </w:rPr>
-        <w:t>8</w:t>
-      </w:r>
-      <w:r>
-        <w:fldChar w:fldCharType="end"/>
-      </w:r>
+      <w:fldSimple w:instr=" SEQ Figura \* ARABIC ">
+        <w:r>
+          <w:rPr>
+            <w:noProof/>
+          </w:rPr>
+          <w:t>8</w:t>
+        </w:r>
+      </w:fldSimple>
       <w:r>
         <w:t xml:space="preserve"> </w:t>
       </w:r>
@@ -10795,27 +10712,14 @@
       <w:r>
         <w:t xml:space="preserve">Figura </w:t>
       </w:r>
-      <w:r>
-        <w:fldChar w:fldCharType="begin"/>
-      </w:r>
-      <w:r>
-        <w:instrText xml:space="preserve"> SEQ Figura \* ARABIC </w:instrText>
-      </w:r>
-      <w:r>
-        <w:fldChar w:fldCharType="separate"/>
-      </w:r>
-      <w:r>
-        <w:rPr>
-          <w:noProof/>
-        </w:rPr>
-        <w:t>9</w:t>
-      </w:r>
-      <w:r>
-        <w:rPr>
-          <w:noProof/>
-        </w:rPr>
-        <w:fldChar w:fldCharType="end"/>
-      </w:r>
+      <w:fldSimple w:instr=" SEQ Figura \* ARABIC ">
+        <w:r>
+          <w:rPr>
+            <w:noProof/>
+          </w:rPr>
+          <w:t>9</w:t>
+        </w:r>
+      </w:fldSimple>
       <w:r>
         <w:t xml:space="preserve"> - directory </w:t>
       </w:r>
@@ -11057,27 +10961,14 @@
       <w:r>
         <w:t xml:space="preserve">Figura </w:t>
       </w:r>
-      <w:r>
-        <w:fldChar w:fldCharType="begin"/>
-      </w:r>
-      <w:r>
-        <w:instrText xml:space="preserve"> SEQ Figura \* ARABIC </w:instrText>
-      </w:r>
-      <w:r>
-        <w:fldChar w:fldCharType="separate"/>
-      </w:r>
-      <w:r>
-        <w:rPr>
-          <w:noProof/>
-        </w:rPr>
-        <w:t>10</w:t>
-      </w:r>
-      <w:r>
-        <w:rPr>
-          <w:noProof/>
-        </w:rPr>
-        <w:fldChar w:fldCharType="end"/>
-      </w:r>
+      <w:fldSimple w:instr=" SEQ Figura \* ARABIC ">
+        <w:r>
+          <w:rPr>
+            <w:noProof/>
+          </w:rPr>
+          <w:t>10</w:t>
+        </w:r>
+      </w:fldSimple>
       <w:r>
         <w:t xml:space="preserve"> - directory </w:t>
       </w:r>
@@ -12617,6 +12508,7 @@
         <w:rPr>
           <w:i/>
           <w:iCs/>
+          <w:noProof/>
         </w:rPr>
         <w:drawing>
           <wp:inline distT="0" distB="0" distL="0" distR="0" wp14:anchorId="47BE834C" wp14:editId="18BADB66">
@@ -12662,24 +12554,14 @@
       <w:r>
         <w:t xml:space="preserve">Figura </w:t>
       </w:r>
-      <w:r>
-        <w:fldChar w:fldCharType="begin"/>
-      </w:r>
-      <w:r>
-        <w:instrText xml:space="preserve"> SEQ Figura \* ARABIC </w:instrText>
-      </w:r>
-      <w:r>
-        <w:fldChar w:fldCharType="separate"/>
-      </w:r>
-      <w:r>
-        <w:rPr>
-          <w:noProof/>
-        </w:rPr>
-        <w:t>11</w:t>
-      </w:r>
-      <w:r>
-        <w:fldChar w:fldCharType="end"/>
-      </w:r>
+      <w:fldSimple w:instr=" SEQ Figura \* ARABIC ">
+        <w:r>
+          <w:rPr>
+            <w:noProof/>
+          </w:rPr>
+          <w:t>11</w:t>
+        </w:r>
+      </w:fldSimple>
       <w:r>
         <w:t xml:space="preserve"> - definizione comportamento comandi</w:t>
       </w:r>
@@ -13004,6 +12886,9 @@
         <w:keepNext/>
       </w:pPr>
       <w:r>
+        <w:rPr>
+          <w:noProof/>
+        </w:rPr>
         <w:drawing>
           <wp:inline distT="0" distB="0" distL="0" distR="0" wp14:anchorId="5F53B1B1" wp14:editId="38C9E5D3">
             <wp:extent cx="5756275" cy="973455"/>
@@ -13048,24 +12933,14 @@
       <w:r>
         <w:t xml:space="preserve">Figura </w:t>
       </w:r>
-      <w:r>
-        <w:fldChar w:fldCharType="begin"/>
-      </w:r>
-      <w:r>
-        <w:instrText xml:space="preserve"> SEQ Figura \* ARABIC </w:instrText>
-      </w:r>
-      <w:r>
-        <w:fldChar w:fldCharType="separate"/>
-      </w:r>
-      <w:r>
-        <w:rPr>
-          <w:noProof/>
-        </w:rPr>
-        <w:t>12</w:t>
-      </w:r>
-      <w:r>
-        <w:fldChar w:fldCharType="end"/>
-      </w:r>
+      <w:fldSimple w:instr=" SEQ Figura \* ARABIC ">
+        <w:r>
+          <w:rPr>
+            <w:noProof/>
+          </w:rPr>
+          <w:t>12</w:t>
+        </w:r>
+      </w:fldSimple>
       <w:r>
         <w:t xml:space="preserve"> – </w:t>
       </w:r>
@@ -13107,6 +12982,13 @@
     </w:p>
     <w:p>
       <w:pPr>
+        <w:rPr>
+          <w:lang w:val="it-CH" w:eastAsia="x-none"/>
+        </w:rPr>
+      </w:pPr>
+    </w:p>
+    <w:p>
+      <w:pPr>
         <w:pStyle w:val="SUPSITestoArial10"/>
       </w:pPr>
       <w:r>
@@ -13366,11 +13248,144 @@
         <w:rPr>
           <w:u w:val="single"/>
         </w:rPr>
+        <w:t>Parti importanti del codice</w:t>
+      </w:r>
+      <w:r>
+        <w:t>:</w:t>
+      </w:r>
+    </w:p>
+    <w:p>
+      <w:pPr>
+        <w:pStyle w:val="SUPSITestoArial10"/>
+      </w:pPr>
+    </w:p>
+    <w:p>
+      <w:pPr>
+        <w:pStyle w:val="SUPSITestoArial10"/>
+      </w:pPr>
+      <w:r>
+        <w:t xml:space="preserve">La parte di codice principale di questo metodo è legato alla costruzione del comando java per avviare il programma </w:t>
+      </w:r>
+      <w:proofErr w:type="spellStart"/>
+      <w:r>
+        <w:rPr>
+          <w:i/>
+          <w:iCs/>
+        </w:rPr>
+        <w:t>FileAna</w:t>
+      </w:r>
+      <w:r>
+        <w:rPr>
+          <w:i/>
+          <w:iCs/>
+        </w:rPr>
+        <w:t>l</w:t>
+      </w:r>
+      <w:r>
+        <w:rPr>
+          <w:i/>
+          <w:iCs/>
+        </w:rPr>
+        <w:t>yzer</w:t>
+      </w:r>
+      <w:proofErr w:type="spellEnd"/>
+      <w:r>
+        <w:t>. La difficoltà principale riscontrata è stata quella di costruire i percorsi in maniera corretta, affinché le classi venissero trovate nelle cartelle predefinite oppure nella cartella specificata dall’utente</w:t>
+      </w:r>
+      <w:r>
+        <w:t>, inserendo tutti i controlli necessari. Inoltre, è stato aggiunto anche il controllo e riconoscimento del package in cui la classe si trova così da poter costruire correttamente il comando java da eseguire.</w:t>
+      </w:r>
+    </w:p>
+    <w:p>
+      <w:pPr>
+        <w:pStyle w:val="SUPSITestoArial10"/>
+      </w:pPr>
+    </w:p>
+    <w:p>
+      <w:pPr>
+        <w:pStyle w:val="SUPSITestoArial10"/>
+        <w:keepNext/>
+      </w:pPr>
+      <w:r>
+        <w:drawing>
+          <wp:inline distT="0" distB="0" distL="0" distR="0" wp14:anchorId="18832EA7" wp14:editId="51939061">
+            <wp:extent cx="5756275" cy="579120"/>
+            <wp:effectExtent l="0" t="0" r="0" b="0"/>
+            <wp:docPr id="15" name="Immagine 15"/>
+            <wp:cNvGraphicFramePr>
+              <a:graphicFrameLocks xmlns:a="http://schemas.openxmlformats.org/drawingml/2006/main" noChangeAspect="1"/>
+            </wp:cNvGraphicFramePr>
+            <a:graphic xmlns:a="http://schemas.openxmlformats.org/drawingml/2006/main">
+              <a:graphicData uri="http://schemas.openxmlformats.org/drawingml/2006/picture">
+                <pic:pic xmlns:pic="http://schemas.openxmlformats.org/drawingml/2006/picture">
+                  <pic:nvPicPr>
+                    <pic:cNvPr id="1" name=""/>
+                    <pic:cNvPicPr/>
+                  </pic:nvPicPr>
+                  <pic:blipFill>
+                    <a:blip r:embed="rId20"/>
+                    <a:stretch>
+                      <a:fillRect/>
+                    </a:stretch>
+                  </pic:blipFill>
+                  <pic:spPr>
+                    <a:xfrm>
+                      <a:off x="0" y="0"/>
+                      <a:ext cx="5756275" cy="579120"/>
+                    </a:xfrm>
+                    <a:prstGeom prst="rect">
+                      <a:avLst/>
+                    </a:prstGeom>
+                  </pic:spPr>
+                </pic:pic>
+              </a:graphicData>
+            </a:graphic>
+          </wp:inline>
+        </w:drawing>
+      </w:r>
+    </w:p>
+    <w:p>
+      <w:pPr>
+        <w:pStyle w:val="Didascalia"/>
+      </w:pPr>
+      <w:r>
+        <w:t xml:space="preserve">Figura </w:t>
+      </w:r>
+      <w:fldSimple w:instr=" SEQ Figura \* ARABIC ">
+        <w:r>
+          <w:rPr>
+            <w:noProof/>
+          </w:rPr>
+          <w:t>13</w:t>
+        </w:r>
+      </w:fldSimple>
+      <w:r>
+        <w:t xml:space="preserve"> - costruzione comando java</w:t>
+      </w:r>
+    </w:p>
+    <w:p>
+      <w:pPr>
+        <w:pStyle w:val="SUPSITestoArial10"/>
+      </w:pPr>
+    </w:p>
+    <w:p>
+      <w:pPr>
+        <w:pStyle w:val="SUPSITestoArial10"/>
+      </w:pPr>
+      <w:r>
+        <w:rPr>
+          <w:u w:val="single"/>
+        </w:rPr>
         <w:t>Valore di ritorno</w:t>
       </w:r>
       <w:r>
         <w:t>:</w:t>
       </w:r>
+    </w:p>
+    <w:p>
+      <w:pPr>
+        <w:pStyle w:val="SUPSITestoArial10"/>
+      </w:pPr>
     </w:p>
     <w:p>
       <w:pPr>
@@ -13589,7 +13604,7 @@
                     <pic:cNvPicPr/>
                   </pic:nvPicPr>
                   <pic:blipFill rotWithShape="1">
-                    <a:blip r:embed="rId20"/>
+                    <a:blip r:embed="rId21"/>
                     <a:srcRect l="27835" t="49" r="27419" b="80944"/>
                     <a:stretch/>
                   </pic:blipFill>
@@ -13626,27 +13641,14 @@
       <w:r>
         <w:t xml:space="preserve">Figura </w:t>
       </w:r>
-      <w:r>
-        <w:fldChar w:fldCharType="begin"/>
-      </w:r>
-      <w:r>
-        <w:instrText xml:space="preserve"> SEQ Figura \* ARABIC </w:instrText>
-      </w:r>
-      <w:r>
-        <w:fldChar w:fldCharType="separate"/>
-      </w:r>
-      <w:r>
-        <w:rPr>
-          <w:noProof/>
-        </w:rPr>
-        <w:t>13</w:t>
-      </w:r>
-      <w:r>
-        <w:rPr>
-          <w:noProof/>
-        </w:rPr>
-        <w:fldChar w:fldCharType="end"/>
-      </w:r>
+      <w:fldSimple w:instr=" SEQ Figura \* ARABIC ">
+        <w:r>
+          <w:rPr>
+            <w:noProof/>
+          </w:rPr>
+          <w:t>14</w:t>
+        </w:r>
+      </w:fldSimple>
       <w:r>
         <w:t xml:space="preserve"> - Generazione </w:t>
       </w:r>
@@ -13723,7 +13725,7 @@
                     <pic:cNvPicPr/>
                   </pic:nvPicPr>
                   <pic:blipFill rotWithShape="1">
-                    <a:blip r:embed="rId21"/>
+                    <a:blip r:embed="rId22"/>
                     <a:srcRect l="28197" r="27755" b="80460"/>
                     <a:stretch/>
                   </pic:blipFill>
@@ -13760,27 +13762,14 @@
       <w:r>
         <w:t xml:space="preserve">Figura </w:t>
       </w:r>
-      <w:r>
-        <w:fldChar w:fldCharType="begin"/>
-      </w:r>
-      <w:r>
-        <w:instrText xml:space="preserve"> SEQ Figura \* ARABIC </w:instrText>
-      </w:r>
-      <w:r>
-        <w:fldChar w:fldCharType="separate"/>
-      </w:r>
-      <w:r>
-        <w:rPr>
-          <w:noProof/>
-        </w:rPr>
-        <w:t>14</w:t>
-      </w:r>
-      <w:r>
-        <w:rPr>
-          <w:noProof/>
-        </w:rPr>
-        <w:fldChar w:fldCharType="end"/>
-      </w:r>
+      <w:fldSimple w:instr=" SEQ Figura \* ARABIC ">
+        <w:r>
+          <w:rPr>
+            <w:noProof/>
+          </w:rPr>
+          <w:t>15</w:t>
+        </w:r>
+      </w:fldSimple>
       <w:r>
         <w:t xml:space="preserve"> - Generazione </w:t>
       </w:r>
@@ -14288,7 +14277,7 @@
                     <pic:cNvPicPr/>
                   </pic:nvPicPr>
                   <pic:blipFill>
-                    <a:blip r:embed="rId22"/>
+                    <a:blip r:embed="rId23"/>
                     <a:stretch>
                       <a:fillRect/>
                     </a:stretch>
@@ -14317,27 +14306,14 @@
       <w:r>
         <w:t xml:space="preserve">Figura </w:t>
       </w:r>
-      <w:r>
-        <w:fldChar w:fldCharType="begin"/>
-      </w:r>
-      <w:r>
-        <w:instrText xml:space="preserve"> SEQ Figura \* ARABIC </w:instrText>
-      </w:r>
-      <w:r>
-        <w:fldChar w:fldCharType="separate"/>
-      </w:r>
-      <w:r>
-        <w:rPr>
-          <w:noProof/>
-        </w:rPr>
-        <w:t>15</w:t>
-      </w:r>
-      <w:r>
-        <w:rPr>
-          <w:noProof/>
-        </w:rPr>
-        <w:fldChar w:fldCharType="end"/>
-      </w:r>
+      <w:fldSimple w:instr=" SEQ Figura \* ARABIC ">
+        <w:r>
+          <w:rPr>
+            <w:noProof/>
+          </w:rPr>
+          <w:t>16</w:t>
+        </w:r>
+      </w:fldSimple>
       <w:r>
         <w:t xml:space="preserve"> - </w:t>
       </w:r>
@@ -14426,7 +14402,7 @@
                     <pic:cNvPicPr/>
                   </pic:nvPicPr>
                   <pic:blipFill>
-                    <a:blip r:embed="rId23"/>
+                    <a:blip r:embed="rId24"/>
                     <a:stretch>
                       <a:fillRect/>
                     </a:stretch>
@@ -14455,27 +14431,14 @@
       <w:r>
         <w:t xml:space="preserve">Figura </w:t>
       </w:r>
-      <w:r>
-        <w:fldChar w:fldCharType="begin"/>
-      </w:r>
-      <w:r>
-        <w:instrText xml:space="preserve"> SEQ Figura \* ARABIC </w:instrText>
-      </w:r>
-      <w:r>
-        <w:fldChar w:fldCharType="separate"/>
-      </w:r>
-      <w:r>
-        <w:rPr>
-          <w:noProof/>
-        </w:rPr>
-        <w:t>16</w:t>
-      </w:r>
-      <w:r>
-        <w:rPr>
-          <w:noProof/>
-        </w:rPr>
-        <w:fldChar w:fldCharType="end"/>
-      </w:r>
+      <w:fldSimple w:instr=" SEQ Figura \* ARABIC ">
+        <w:r>
+          <w:rPr>
+            <w:noProof/>
+          </w:rPr>
+          <w:t>17</w:t>
+        </w:r>
+      </w:fldSimple>
       <w:r>
         <w:t xml:space="preserve"> - </w:t>
       </w:r>
@@ -14586,7 +14549,7 @@
                     <pic:cNvPicPr/>
                   </pic:nvPicPr>
                   <pic:blipFill>
-                    <a:blip r:embed="rId24"/>
+                    <a:blip r:embed="rId25"/>
                     <a:stretch>
                       <a:fillRect/>
                     </a:stretch>
@@ -14615,27 +14578,14 @@
       <w:r>
         <w:t xml:space="preserve">Figura </w:t>
       </w:r>
-      <w:r>
-        <w:fldChar w:fldCharType="begin"/>
-      </w:r>
-      <w:r>
-        <w:instrText xml:space="preserve"> SEQ Figura \* ARABIC </w:instrText>
-      </w:r>
-      <w:r>
-        <w:fldChar w:fldCharType="separate"/>
-      </w:r>
-      <w:r>
-        <w:rPr>
-          <w:noProof/>
-        </w:rPr>
-        <w:t>17</w:t>
-      </w:r>
-      <w:r>
-        <w:rPr>
-          <w:noProof/>
-        </w:rPr>
-        <w:fldChar w:fldCharType="end"/>
-      </w:r>
+      <w:fldSimple w:instr=" SEQ Figura \* ARABIC ">
+        <w:r>
+          <w:rPr>
+            <w:noProof/>
+          </w:rPr>
+          <w:t>18</w:t>
+        </w:r>
+      </w:fldSimple>
       <w:r>
         <w:t xml:space="preserve"> - </w:t>
       </w:r>
@@ -14869,7 +14819,7 @@
                     <pic:cNvPicPr/>
                   </pic:nvPicPr>
                   <pic:blipFill>
-                    <a:blip r:embed="rId25"/>
+                    <a:blip r:embed="rId26"/>
                     <a:stretch>
                       <a:fillRect/>
                     </a:stretch>
@@ -14901,27 +14851,14 @@
       <w:r>
         <w:t xml:space="preserve">Figura </w:t>
       </w:r>
-      <w:r>
-        <w:fldChar w:fldCharType="begin"/>
-      </w:r>
-      <w:r>
-        <w:instrText xml:space="preserve"> SEQ Figura \* ARABIC </w:instrText>
-      </w:r>
-      <w:r>
-        <w:fldChar w:fldCharType="separate"/>
-      </w:r>
-      <w:r>
-        <w:rPr>
-          <w:noProof/>
-        </w:rPr>
-        <w:t>18</w:t>
-      </w:r>
-      <w:r>
-        <w:rPr>
-          <w:noProof/>
-        </w:rPr>
-        <w:fldChar w:fldCharType="end"/>
-      </w:r>
+      <w:fldSimple w:instr=" SEQ Figura \* ARABIC ">
+        <w:r>
+          <w:rPr>
+            <w:noProof/>
+          </w:rPr>
+          <w:t>19</w:t>
+        </w:r>
+      </w:fldSimple>
       <w:r>
         <w:t xml:space="preserve"> - </w:t>
       </w:r>
@@ -14999,7 +14936,7 @@
                     <pic:cNvPicPr/>
                   </pic:nvPicPr>
                   <pic:blipFill>
-                    <a:blip r:embed="rId26"/>
+                    <a:blip r:embed="rId27"/>
                     <a:stretch>
                       <a:fillRect/>
                     </a:stretch>
@@ -15028,27 +14965,14 @@
       <w:r>
         <w:t xml:space="preserve">Figura </w:t>
       </w:r>
-      <w:r>
-        <w:fldChar w:fldCharType="begin"/>
-      </w:r>
-      <w:r>
-        <w:instrText xml:space="preserve"> SEQ Figura \* ARABIC </w:instrText>
-      </w:r>
-      <w:r>
-        <w:fldChar w:fldCharType="separate"/>
-      </w:r>
-      <w:r>
-        <w:rPr>
-          <w:noProof/>
-        </w:rPr>
-        <w:t>19</w:t>
-      </w:r>
-      <w:r>
-        <w:rPr>
-          <w:noProof/>
-        </w:rPr>
-        <w:fldChar w:fldCharType="end"/>
-      </w:r>
+      <w:fldSimple w:instr=" SEQ Figura \* ARABIC ">
+        <w:r>
+          <w:rPr>
+            <w:noProof/>
+          </w:rPr>
+          <w:t>20</w:t>
+        </w:r>
+      </w:fldSimple>
       <w:r>
         <w:t xml:space="preserve"> - </w:t>
       </w:r>
@@ -15160,7 +15084,7 @@
                     <pic:cNvPicPr/>
                   </pic:nvPicPr>
                   <pic:blipFill>
-                    <a:blip r:embed="rId27"/>
+                    <a:blip r:embed="rId28"/>
                     <a:stretch>
                       <a:fillRect/>
                     </a:stretch>
@@ -15190,27 +15114,14 @@
       <w:r>
         <w:t xml:space="preserve">Figura </w:t>
       </w:r>
-      <w:r>
-        <w:fldChar w:fldCharType="begin"/>
-      </w:r>
-      <w:r>
-        <w:instrText xml:space="preserve"> SEQ Figura \* ARABIC </w:instrText>
-      </w:r>
-      <w:r>
-        <w:fldChar w:fldCharType="separate"/>
-      </w:r>
-      <w:r>
-        <w:rPr>
-          <w:noProof/>
-        </w:rPr>
-        <w:t>20</w:t>
-      </w:r>
-      <w:r>
-        <w:rPr>
-          <w:noProof/>
-        </w:rPr>
-        <w:fldChar w:fldCharType="end"/>
-      </w:r>
+      <w:fldSimple w:instr=" SEQ Figura \* ARABIC ">
+        <w:r>
+          <w:rPr>
+            <w:noProof/>
+          </w:rPr>
+          <w:t>21</w:t>
+        </w:r>
+      </w:fldSimple>
       <w:r>
         <w:t xml:space="preserve"> - </w:t>
       </w:r>
@@ -15259,7 +15170,7 @@
       <w:pPr>
         <w:pStyle w:val="SUPSITestoArial10"/>
       </w:pPr>
-      <w:hyperlink r:id="rId28" w:history="1">
+      <w:hyperlink r:id="rId29" w:history="1">
         <w:r>
           <w:rPr>
             <w:rStyle w:val="Collegamentoipertestuale"/>
@@ -15297,7 +15208,7 @@
       <w:pPr>
         <w:pStyle w:val="SUPSITestoArial10"/>
       </w:pPr>
-      <w:hyperlink r:id="rId29" w:history="1">
+      <w:hyperlink r:id="rId30" w:history="1">
         <w:r>
           <w:rPr>
             <w:rStyle w:val="Collegamentoipertestuale"/>
@@ -15332,7 +15243,7 @@
       <w:pPr>
         <w:pStyle w:val="SUPSITestoArial10"/>
       </w:pPr>
-      <w:hyperlink r:id="rId30" w:history="1">
+      <w:hyperlink r:id="rId31" w:history="1">
         <w:r>
           <w:rPr>
             <w:rStyle w:val="Collegamentoipertestuale"/>
@@ -15364,7 +15275,7 @@
       <w:pPr>
         <w:pStyle w:val="SUPSITestoArial10"/>
       </w:pPr>
-      <w:hyperlink r:id="rId31" w:history="1">
+      <w:hyperlink r:id="rId32" w:history="1">
         <w:r>
           <w:rPr>
             <w:rStyle w:val="Collegamentoipertestuale"/>
@@ -15396,7 +15307,7 @@
       <w:pPr>
         <w:pStyle w:val="SUPSITestoArial10"/>
       </w:pPr>
-      <w:hyperlink r:id="rId32" w:history="1">
+      <w:hyperlink r:id="rId33" w:history="1">
         <w:r>
           <w:rPr>
             <w:rStyle w:val="Collegamentoipertestuale"/>
@@ -15437,7 +15348,7 @@
       <w:pPr>
         <w:pStyle w:val="SUPSITestoArial10"/>
       </w:pPr>
-      <w:hyperlink r:id="rId33" w:history="1">
+      <w:hyperlink r:id="rId34" w:history="1">
         <w:r>
           <w:rPr>
             <w:rStyle w:val="Collegamentoipertestuale"/>
@@ -15499,7 +15410,7 @@
       <w:pPr>
         <w:pStyle w:val="SUPSITestoArial10"/>
       </w:pPr>
-      <w:hyperlink r:id="rId34" w:history="1">
+      <w:hyperlink r:id="rId35" w:history="1">
         <w:r>
           <w:rPr>
             <w:rStyle w:val="Collegamentoipertestuale"/>
@@ -15744,11 +15655,11 @@
       </w:pPr>
     </w:p>
     <w:sectPr>
-      <w:headerReference w:type="even" r:id="rId35"/>
-      <w:headerReference w:type="default" r:id="rId36"/>
-      <w:footerReference w:type="default" r:id="rId37"/>
-      <w:headerReference w:type="first" r:id="rId38"/>
-      <w:footerReference w:type="first" r:id="rId39"/>
+      <w:headerReference w:type="even" r:id="rId36"/>
+      <w:headerReference w:type="default" r:id="rId37"/>
+      <w:footerReference w:type="default" r:id="rId38"/>
+      <w:headerReference w:type="first" r:id="rId39"/>
+      <w:footerReference w:type="first" r:id="rId40"/>
       <w:pgSz w:w="11900" w:h="16840" w:code="9"/>
       <w:pgMar w:top="1729" w:right="1134" w:bottom="851" w:left="1701" w:header="550" w:footer="567" w:gutter="0"/>
       <w:cols w:space="708"/>

</xml_diff>